<commit_message>
RisicoAnalyse grotendeels af. ToDo: afbeelding/sheet kwallificering
</commit_message>
<xml_diff>
--- a/1. Vooronderzoek en Requirements/Editable (Word docs)(dont send keep)/3. Risicoanalyse_Beveiligingsanalyse.docx
+++ b/1. Vooronderzoek en Requirements/Editable (Word docs)(dont send keep)/3. Risicoanalyse_Beveiligingsanalyse.docx
@@ -34,62 +34,45 @@
       <w:r>
         <w:t>(</w:t>
       </w:r>
-      <w:r>
-        <w:rPr>
-          <w:color w:val="4472C4" w:themeColor="accent1"/>
-        </w:rPr>
-        <w:t xml:space="preserve">Bron: </w:t>
-      </w:r>
-      <w:proofErr w:type="spellStart"/>
-      <w:r>
-        <w:rPr>
-          <w:color w:val="4472C4" w:themeColor="accent1"/>
-        </w:rPr>
-        <w:t>E</w:t>
-      </w:r>
-      <w:r>
-        <w:rPr>
-          <w:color w:val="4472C4" w:themeColor="accent1"/>
-        </w:rPr>
-        <w:t>dhub</w:t>
-      </w:r>
-      <w:proofErr w:type="spellEnd"/>
-      <w:r>
-        <w:rPr>
-          <w:color w:val="4472C4" w:themeColor="accent1"/>
-        </w:rPr>
-        <w:t xml:space="preserve">, </w:t>
-      </w:r>
-      <w:r>
-        <w:rPr>
-          <w:color w:val="4472C4" w:themeColor="accent1"/>
-        </w:rPr>
-        <w:t>Grip op Secure Software</w:t>
-      </w:r>
-      <w:r>
-        <w:rPr>
-          <w:color w:val="4472C4" w:themeColor="accent1"/>
-        </w:rPr>
-        <w:t xml:space="preserve">, </w:t>
-      </w:r>
-      <w:r>
-        <w:rPr>
-          <w:color w:val="4472C4" w:themeColor="accent1"/>
-        </w:rPr>
-        <w:t>4.3</w:t>
-      </w:r>
-      <w:r>
-        <w:rPr>
-          <w:color w:val="4472C4" w:themeColor="accent1"/>
-        </w:rPr>
-        <w:t>, alinea</w:t>
-      </w:r>
-      <w:r>
-        <w:rPr>
-          <w:color w:val="4472C4" w:themeColor="accent1"/>
-        </w:rPr>
-        <w:t xml:space="preserve"> 1</w:t>
-      </w:r>
+      <w:hyperlink r:id="rId5" w:history="1">
+        <w:r>
+          <w:rPr>
+            <w:rStyle w:val="Hyperlink"/>
+          </w:rPr>
+          <w:t xml:space="preserve">Bron: Edhub, </w:t>
+        </w:r>
+        <w:r>
+          <w:rPr>
+            <w:rStyle w:val="Hyperlink"/>
+          </w:rPr>
+          <w:t>Grip op Secure Software</w:t>
+        </w:r>
+        <w:r>
+          <w:rPr>
+            <w:rStyle w:val="Hyperlink"/>
+          </w:rPr>
+          <w:t xml:space="preserve">, </w:t>
+        </w:r>
+        <w:r>
+          <w:rPr>
+            <w:rStyle w:val="Hyperlink"/>
+          </w:rPr>
+          <w:t>4.3</w:t>
+        </w:r>
+        <w:r>
+          <w:rPr>
+            <w:rStyle w:val="Hyperlink"/>
+          </w:rPr>
+          <w:t xml:space="preserve">, alinea </w:t>
+        </w:r>
+        <w:r>
+          <w:rPr>
+            <w:rStyle w:val="Hyperlink"/>
+            <w:color w:val="FF0000"/>
+          </w:rPr>
+          <w:t>1</w:t>
+        </w:r>
+      </w:hyperlink>
       <w:r>
         <w:t>)</w:t>
       </w:r>
@@ -102,25 +85,43 @@
         <w:t xml:space="preserve"> </w:t>
       </w:r>
       <w:r>
-        <w:t xml:space="preserve">risicoanalyse is een lijst met dreigingen die relevant worden geacht voor de IT-middelen binnen de scope en inzicht in de ernst van deze dreigingen. Deze lijst is het uitgangspunt voor het bepalen welke standaard beveiligingseisen </w:t>
-      </w:r>
-      <w:r>
-        <w:t>+</w:t>
+        <w:t>risicoanalyse is een lijst met dreigingen die relevant worden geacht voor de IT-middelen binnen de scope en inzicht in de ernst van deze dreigingen.</w:t>
       </w:r>
       <w:r>
         <w:t xml:space="preserve"> </w:t>
       </w:r>
       <w:r>
-        <w:t>maatregelen toepasselijk zijn</w:t>
-      </w:r>
-      <w:r>
-        <w:t xml:space="preserve">, </w:t>
-      </w:r>
-      <w:r>
-        <w:t xml:space="preserve">en </w:t>
-      </w:r>
-      <w:r>
-        <w:t>of er mogelijk nog een restrisico bestaat.</w:t>
+        <w:t>(</w:t>
+      </w:r>
+      <w:hyperlink r:id="rId6" w:history="1">
+        <w:r>
+          <w:rPr>
+            <w:rStyle w:val="Hyperlink"/>
+          </w:rPr>
+          <w:t xml:space="preserve">Bron: Edhub, Grip op Secure Software, 4.3, alinea </w:t>
+        </w:r>
+        <w:r>
+          <w:rPr>
+            <w:rStyle w:val="Hyperlink"/>
+            <w:color w:val="FF0000"/>
+          </w:rPr>
+          <w:t>1</w:t>
+        </w:r>
+        <w:r>
+          <w:rPr>
+            <w:rStyle w:val="Hyperlink"/>
+            <w:color w:val="FF0000"/>
+          </w:rPr>
+          <w:t>5</w:t>
+        </w:r>
+      </w:hyperlink>
+      <w:r>
+        <w:t>)</w:t>
+      </w:r>
+    </w:p>
+    <w:p>
+      <w:r>
+        <w:t>Het doel van de risicoanalyse is het in een zo vroeg mogelijk stadium identificeren en begrijpen van risico’s en het benoemen van mitigerende beveiligingseisen.</w:t>
       </w:r>
       <w:r>
         <w:t xml:space="preserve"> </w:t>
@@ -128,83 +129,374 @@
       <w:r>
         <w:t>(</w:t>
       </w:r>
-      <w:r>
-        <w:rPr>
-          <w:color w:val="4472C4" w:themeColor="accent1"/>
-        </w:rPr>
-        <w:t xml:space="preserve">Bron: </w:t>
-      </w:r>
-      <w:proofErr w:type="spellStart"/>
-      <w:r>
-        <w:rPr>
-          <w:color w:val="4472C4" w:themeColor="accent1"/>
-        </w:rPr>
-        <w:t>E</w:t>
-      </w:r>
-      <w:r>
-        <w:rPr>
-          <w:color w:val="4472C4" w:themeColor="accent1"/>
-        </w:rPr>
-        <w:t>dhub</w:t>
-      </w:r>
-      <w:proofErr w:type="spellEnd"/>
-      <w:r>
-        <w:rPr>
-          <w:color w:val="4472C4" w:themeColor="accent1"/>
-        </w:rPr>
-        <w:t>,</w:t>
-      </w:r>
-      <w:r>
-        <w:rPr>
-          <w:color w:val="4472C4" w:themeColor="accent1"/>
-        </w:rPr>
-        <w:t xml:space="preserve"> Grip op Secure Software</w:t>
-      </w:r>
-      <w:r>
-        <w:rPr>
-          <w:color w:val="4472C4" w:themeColor="accent1"/>
-        </w:rPr>
-        <w:t xml:space="preserve">, </w:t>
-      </w:r>
-      <w:r>
-        <w:rPr>
-          <w:color w:val="4472C4" w:themeColor="accent1"/>
-        </w:rPr>
-        <w:t>4.3</w:t>
-      </w:r>
-      <w:r>
-        <w:rPr>
-          <w:color w:val="4472C4" w:themeColor="accent1"/>
-        </w:rPr>
-        <w:t>, alinea</w:t>
-      </w:r>
-      <w:r>
-        <w:rPr>
-          <w:color w:val="4472C4" w:themeColor="accent1"/>
-        </w:rPr>
-        <w:t xml:space="preserve"> 16</w:t>
-      </w:r>
+      <w:hyperlink r:id="rId7" w:history="1">
+        <w:r>
+          <w:rPr>
+            <w:rStyle w:val="Hyperlink"/>
+          </w:rPr>
+          <w:t xml:space="preserve">Bron: Edhub, Grip op Secure Software, 4.3, alinea </w:t>
+        </w:r>
+        <w:r>
+          <w:rPr>
+            <w:rStyle w:val="Hyperlink"/>
+            <w:color w:val="FF0000"/>
+          </w:rPr>
+          <w:t>16</w:t>
+        </w:r>
+      </w:hyperlink>
       <w:r>
         <w:t>)</w:t>
       </w:r>
-      <w:bookmarkStart w:id="0" w:name="_GoBack"/>
-      <w:bookmarkEnd w:id="0"/>
-    </w:p>
-    <w:p>
+      <w:r>
+        <w:t xml:space="preserve"> *(zo</w:t>
+      </w:r>
+      <w:r>
+        <w:t xml:space="preserve">… </w:t>
+      </w:r>
+      <w:r>
+        <w:t>lekker concreet</w:t>
+      </w:r>
+      <w:r>
+        <w:t xml:space="preserve"> op Edhub allemaal</w:t>
+      </w:r>
+      <w:r>
+        <w:t>)</w:t>
+      </w:r>
+    </w:p>
+    <w:p>
+      <w:r>
+        <w:rPr>
+          <w:b/>
+          <w:bCs/>
+          <w:color w:val="767171" w:themeColor="background2" w:themeShade="80"/>
+        </w:rPr>
+        <w:t>Inschatting van dreigingen via STRIDE</w:t>
+      </w:r>
+      <w:r>
+        <w:rPr>
+          <w:b/>
+          <w:bCs/>
+        </w:rPr>
+        <w:br/>
+      </w:r>
+      <w:r>
+        <w:t>De analysemethode STRIDE is ontwikkeld door Microsoft. Dit is een ‘threat assessment’. Er wordt een decompositie uitgevoerd, waarna per relevante component de gevoeligheid voor dreigingen wordt geanalyseerd.</w:t>
+      </w:r>
       <w:r>
         <w:t xml:space="preserve"> </w:t>
       </w:r>
-    </w:p>
-    <w:p>
-      <w:r>
-        <w:t>Kwalificering</w:t>
-      </w:r>
-      <w:r>
+      <w:r>
+        <w:t>(</w:t>
+      </w:r>
+      <w:hyperlink r:id="rId8" w:history="1">
+        <w:bookmarkStart w:id="0" w:name="_Hlk27269477"/>
+        <w:r>
+          <w:rPr>
+            <w:rStyle w:val="Hyperlink"/>
+          </w:rPr>
+          <w:t>Bron: Edhub, Grip op Secure Software, 4.3</w:t>
+        </w:r>
+        <w:bookmarkEnd w:id="0"/>
+        <w:r>
+          <w:rPr>
+            <w:rStyle w:val="Hyperlink"/>
+          </w:rPr>
+          <w:t xml:space="preserve">, alinea </w:t>
+        </w:r>
+      </w:hyperlink>
+      <w:r>
+        <w:rPr>
+          <w:color w:val="FF0000"/>
+          <w:u w:val="single"/>
+        </w:rPr>
+        <w:t>9</w:t>
+      </w:r>
+      <w:r>
+        <w:t>)</w:t>
+      </w:r>
+    </w:p>
+    <w:p>
+      <w:pPr>
+        <w:rPr>
+          <w:color w:val="000000" w:themeColor="text1"/>
+        </w:rPr>
+      </w:pPr>
+      <w:r>
+        <w:rPr>
+          <w:color w:val="000000" w:themeColor="text1"/>
+        </w:rPr>
+        <w:t xml:space="preserve">De naam STRIDE is een afkorting van de </w:t>
+      </w:r>
+      <w:r>
+        <w:rPr>
+          <w:color w:val="000000" w:themeColor="text1"/>
+        </w:rPr>
+        <w:t>be</w:t>
+      </w:r>
+      <w:r>
+        <w:rPr>
+          <w:color w:val="000000" w:themeColor="text1"/>
+        </w:rPr>
+        <w:t>namen van zes categorieën aan dreigingen, namelijk:</w:t>
+      </w:r>
+    </w:p>
+    <w:p>
+      <w:pPr>
+        <w:pStyle w:val="ListParagraph"/>
+        <w:numPr>
+          <w:ilvl w:val="0"/>
+          <w:numId w:val="1"/>
+        </w:numPr>
+        <w:rPr>
+          <w:color w:val="000000" w:themeColor="text1"/>
+        </w:rPr>
+      </w:pPr>
+      <w:r>
+        <w:rPr>
+          <w:color w:val="000000" w:themeColor="text1"/>
+        </w:rPr>
+        <w:t>Spoofing (misbruik van de gebruikersidentiteit, namelijk zich als een ander voordoen);</w:t>
+      </w:r>
+    </w:p>
+    <w:p>
+      <w:pPr>
+        <w:pStyle w:val="ListParagraph"/>
+        <w:numPr>
+          <w:ilvl w:val="0"/>
+          <w:numId w:val="1"/>
+        </w:numPr>
+        <w:rPr>
+          <w:color w:val="000000" w:themeColor="text1"/>
+        </w:rPr>
+      </w:pPr>
+      <w:r>
+        <w:rPr>
+          <w:color w:val="000000" w:themeColor="text1"/>
+        </w:rPr>
+        <w:t>Tampering (schending van de Integriteit);</w:t>
+      </w:r>
+    </w:p>
+    <w:p>
+      <w:pPr>
+        <w:pStyle w:val="ListParagraph"/>
+        <w:numPr>
+          <w:ilvl w:val="0"/>
+          <w:numId w:val="1"/>
+        </w:numPr>
+        <w:rPr>
+          <w:color w:val="000000" w:themeColor="text1"/>
+        </w:rPr>
+      </w:pPr>
+      <w:r>
+        <w:rPr>
+          <w:color w:val="000000" w:themeColor="text1"/>
+        </w:rPr>
+        <w:t>Repudiation (weerlegbaarheid);</w:t>
+      </w:r>
+    </w:p>
+    <w:p>
+      <w:pPr>
+        <w:pStyle w:val="ListParagraph"/>
+        <w:numPr>
+          <w:ilvl w:val="0"/>
+          <w:numId w:val="1"/>
+        </w:numPr>
+        <w:rPr>
+          <w:color w:val="000000" w:themeColor="text1"/>
+        </w:rPr>
+      </w:pPr>
+      <w:r>
+        <w:rPr>
+          <w:color w:val="000000" w:themeColor="text1"/>
+        </w:rPr>
+        <w:t>Information disclosure (schending van de privacy of het lekken van data);</w:t>
+      </w:r>
+    </w:p>
+    <w:p>
+      <w:pPr>
+        <w:pStyle w:val="ListParagraph"/>
+        <w:numPr>
+          <w:ilvl w:val="0"/>
+          <w:numId w:val="1"/>
+        </w:numPr>
+        <w:rPr>
+          <w:color w:val="000000" w:themeColor="text1"/>
+        </w:rPr>
+      </w:pPr>
+      <w:r>
+        <w:rPr>
+          <w:color w:val="000000" w:themeColor="text1"/>
+        </w:rPr>
+        <w:t>Denial of Service (DoS) (on</w:t>
+      </w:r>
+      <w:r>
+        <w:rPr>
+          <w:color w:val="000000" w:themeColor="text1"/>
+        </w:rPr>
+        <w:t>-</w:t>
+      </w:r>
+      <w:r>
+        <w:rPr>
+          <w:color w:val="000000" w:themeColor="text1"/>
+        </w:rPr>
+        <w:t>beschikbaarheid);</w:t>
+      </w:r>
+    </w:p>
+    <w:p>
+      <w:pPr>
+        <w:pStyle w:val="ListParagraph"/>
+        <w:numPr>
+          <w:ilvl w:val="0"/>
+          <w:numId w:val="1"/>
+        </w:numPr>
+        <w:rPr>
+          <w:color w:val="000000" w:themeColor="text1"/>
+        </w:rPr>
+      </w:pPr>
+      <w:r>
+        <w:rPr>
+          <w:color w:val="000000" w:themeColor="text1"/>
+        </w:rPr>
+        <w:t>Elevation of privilege (misbruik van bevoegdhe</w:t>
+      </w:r>
+      <w:r>
+        <w:rPr>
+          <w:color w:val="000000" w:themeColor="text1"/>
+        </w:rPr>
+        <w:t>den</w:t>
+      </w:r>
+      <w:r>
+        <w:rPr>
+          <w:color w:val="000000" w:themeColor="text1"/>
+        </w:rPr>
+        <w:t>)</w:t>
+      </w:r>
+    </w:p>
+    <w:p>
+      <w:pPr>
+        <w:rPr>
+          <w:color w:val="000000" w:themeColor="text1"/>
+        </w:rPr>
+      </w:pPr>
+      <w:r>
+        <w:rPr>
+          <w:color w:val="000000" w:themeColor="text1"/>
+        </w:rPr>
+        <w:t xml:space="preserve">Op basis van deze dreigingen </w:t>
+      </w:r>
+      <w:r>
+        <w:rPr>
+          <w:color w:val="000000" w:themeColor="text1"/>
+        </w:rPr>
+        <w:t>vo</w:t>
+      </w:r>
+      <w:r>
+        <w:rPr>
+          <w:color w:val="000000" w:themeColor="text1"/>
+        </w:rPr>
+        <w:t>e</w:t>
+      </w:r>
+      <w:r>
+        <w:rPr>
+          <w:color w:val="000000" w:themeColor="text1"/>
+        </w:rPr>
+        <w:t>r</w:t>
+      </w:r>
+      <w:r>
+        <w:rPr>
+          <w:color w:val="000000" w:themeColor="text1"/>
+        </w:rPr>
+        <w:t xml:space="preserve"> ik de risico/beveiligingsanalyse</w:t>
+      </w:r>
+      <w:r>
+        <w:rPr>
+          <w:color w:val="000000" w:themeColor="text1"/>
+        </w:rPr>
+        <w:t xml:space="preserve"> uit</w:t>
+      </w:r>
+      <w:r>
+        <w:rPr>
+          <w:color w:val="000000" w:themeColor="text1"/>
+        </w:rPr>
+        <w:t>.</w:t>
+      </w:r>
+    </w:p>
+    <w:p>
+      <w:pPr>
+        <w:rPr>
+          <w:color w:val="000000" w:themeColor="text1"/>
+        </w:rPr>
+      </w:pPr>
+    </w:p>
+    <w:p>
+      <w:pPr>
+        <w:rPr>
+          <w:b/>
+          <w:bCs/>
+          <w:color w:val="000000" w:themeColor="text1"/>
+        </w:rPr>
+      </w:pPr>
+      <w:r>
+        <w:rPr>
+          <w:b/>
+          <w:bCs/>
+          <w:color w:val="000000" w:themeColor="text1"/>
+        </w:rPr>
+        <w:t>Kwalificering Risico’s</w:t>
+      </w:r>
+    </w:p>
+    <w:p>
+      <w:pPr>
+        <w:rPr>
+          <w:color w:val="000000" w:themeColor="text1"/>
+        </w:rPr>
+      </w:pPr>
+      <w:r>
+        <w:rPr>
+          <w:color w:val="000000" w:themeColor="text1"/>
+        </w:rPr>
+        <w:t>De kwalitatieve risicoanalyse gaat uit van scenario’s en situaties. Hierbij worden de kansen dat een dreiging werkelijkheid wordt ingeschat op basis van vuistregels en waarschijnlijkheid.</w:t>
+      </w:r>
+      <w:r>
+        <w:rPr>
+          <w:color w:val="000000" w:themeColor="text1"/>
+        </w:rPr>
         <w:t xml:space="preserve"> </w:t>
       </w:r>
       <w:r>
-        <w:t>risico’s</w:t>
-      </w:r>
+        <w:rPr>
+          <w:color w:val="000000" w:themeColor="text1"/>
+        </w:rPr>
+        <w:t>De kwantitatieve risicoanalyse probeert op basis van risicowaardering te berekenen hoe groot de kans is dat een dreiging een incident wordt</w:t>
+      </w:r>
+      <w:r>
+        <w:rPr>
+          <w:color w:val="000000" w:themeColor="text1"/>
+        </w:rPr>
+        <w:t xml:space="preserve"> (</w:t>
+      </w:r>
+      <w:hyperlink r:id="rId9" w:history="1">
+        <w:r>
+          <w:rPr>
+            <w:rStyle w:val="Hyperlink"/>
+          </w:rPr>
+          <w:t xml:space="preserve">Bron: </w:t>
+        </w:r>
+        <w:r>
+          <w:rPr>
+            <w:rStyle w:val="Hyperlink"/>
+          </w:rPr>
+          <w:t>pinkelephant.nl Risicoanalyse</w:t>
+        </w:r>
+      </w:hyperlink>
+      <w:r>
+        <w:rPr>
+          <w:color w:val="000000" w:themeColor="text1"/>
+        </w:rPr>
+        <w:t>)</w:t>
+      </w:r>
+    </w:p>
+    <w:p>
       <w:r>
         <w:rPr>
           <w:b/>
@@ -231,7 +523,7 @@
                     </pic:cNvPicPr>
                   </pic:nvPicPr>
                   <pic:blipFill>
-                    <a:blip r:embed="rId5">
+                    <a:blip r:embed="rId10">
                       <a:extLst>
                         <a:ext uri="{28A0092B-C50C-407E-A947-70E740481C1C}">
                           <a14:useLocalDpi xmlns:a14="http://schemas.microsoft.com/office/drawing/2010/main" val="0"/>
@@ -263,7 +555,214 @@
         </w:drawing>
       </w:r>
     </w:p>
+    <w:p>
+      <w:pPr>
+        <w:ind w:left="3600" w:firstLine="720"/>
+        <w:rPr>
+          <w:sz w:val="20"/>
+          <w:szCs w:val="20"/>
+        </w:rPr>
+      </w:pPr>
+      <w:r>
+        <w:rPr>
+          <w:sz w:val="20"/>
+          <w:szCs w:val="20"/>
+        </w:rPr>
+        <w:t>Afbeelding bron</w:t>
+      </w:r>
+      <w:r>
+        <w:rPr>
+          <w:sz w:val="20"/>
+          <w:szCs w:val="20"/>
+        </w:rPr>
+        <w:t xml:space="preserve">: </w:t>
+      </w:r>
+      <w:r>
+        <w:rPr>
+          <w:sz w:val="20"/>
+          <w:szCs w:val="20"/>
+        </w:rPr>
+        <w:t>(</w:t>
+      </w:r>
+      <w:hyperlink r:id="rId11" w:history="1">
+        <w:r>
+          <w:rPr>
+            <w:rStyle w:val="Hyperlink"/>
+            <w:sz w:val="20"/>
+            <w:szCs w:val="20"/>
+          </w:rPr>
+          <w:t>Edhub, Grip op Secure Software, 4.3</w:t>
+        </w:r>
+      </w:hyperlink>
+    </w:p>
     <w:p/>
+    <w:p/>
+    <w:p>
+      <w:pPr>
+        <w:rPr>
+          <w:b/>
+          <w:bCs/>
+        </w:rPr>
+      </w:pPr>
+      <w:r>
+        <w:rPr>
+          <w:b/>
+          <w:bCs/>
+        </w:rPr>
+        <w:lastRenderedPageBreak/>
+        <w:t>De l</w:t>
+      </w:r>
+      <w:r>
+        <w:rPr>
+          <w:b/>
+          <w:bCs/>
+        </w:rPr>
+        <w:t>ijst met dreigingen:</w:t>
+      </w:r>
+    </w:p>
+    <w:p>
+      <w:r>
+        <w:t>Spoofing</w:t>
+      </w:r>
+    </w:p>
+    <w:p>
+      <w:r>
+        <w:t>Tampering</w:t>
+      </w:r>
+    </w:p>
+    <w:p>
+      <w:r>
+        <w:t>Re</w:t>
+      </w:r>
+      <w:r>
+        <w:t>pudiation</w:t>
+      </w:r>
+    </w:p>
+    <w:p>
+      <w:r>
+        <w:t>Information Disclosure</w:t>
+      </w:r>
+    </w:p>
+    <w:p>
+      <w:r>
+        <w:t>Denial of Service</w:t>
+      </w:r>
+    </w:p>
+    <w:p>
+      <w:r>
+        <w:t>Elevation of priviledge</w:t>
+      </w:r>
+    </w:p>
+    <w:p/>
+    <w:p>
+      <w:r>
+        <w:t>Over het algemeen worden de</w:t>
+      </w:r>
+      <w:r>
+        <w:t xml:space="preserve"> bovengenoemde</w:t>
+      </w:r>
+      <w:r>
+        <w:t xml:space="preserve"> dreigementen opgevangen door de Spring Security Framework (mits deze goed is toegepast</w:t>
+      </w:r>
+      <w:r>
+        <w:t xml:space="preserve"> m.u.v. Dos</w:t>
+      </w:r>
+      <w:r>
+        <w:t>.</w:t>
+      </w:r>
+      <w:r>
+        <w:t xml:space="preserve">). </w:t>
+      </w:r>
+      <w:r>
+        <w:t>Dit</w:t>
+      </w:r>
+      <w:r>
+        <w:t xml:space="preserve"> besef is meegenomen in de</w:t>
+      </w:r>
+      <w:r>
+        <w:t xml:space="preserve"> kwalificering</w:t>
+      </w:r>
+      <w:r>
+        <w:t xml:space="preserve"> </w:t>
+      </w:r>
+      <w:r>
+        <w:t>“</w:t>
+      </w:r>
+      <w:r>
+        <w:t>kans van optreden</w:t>
+      </w:r>
+      <w:r>
+        <w:t>”</w:t>
+      </w:r>
+      <w:r>
+        <w:t xml:space="preserve">. </w:t>
+      </w:r>
+      <w:r>
+        <w:t>T</w:t>
+      </w:r>
+      <w:r>
+        <w:t xml:space="preserve">och kan </w:t>
+      </w:r>
+      <w:r>
+        <w:t xml:space="preserve">het zomaar optreden dat </w:t>
+      </w:r>
+      <w:r>
+        <w:t>een hacker een van</w:t>
+      </w:r>
+      <w:r>
+        <w:t xml:space="preserve"> de bovengenoemde dreigementen </w:t>
+      </w:r>
+      <w:r>
+        <w:t>kan uitvoeren</w:t>
+      </w:r>
+      <w:r>
+        <w:t xml:space="preserve">. Hoe groot is dan de impact op </w:t>
+      </w:r>
+      <w:r>
+        <w:t>gebruikers of het</w:t>
+      </w:r>
+      <w:r>
+        <w:t xml:space="preserve"> bedrijf?</w:t>
+      </w:r>
+      <w:r>
+        <w:br/>
+      </w:r>
+      <w:r>
+        <w:t>H</w:t>
+      </w:r>
+      <w:r>
+        <w:t>ieronder</w:t>
+      </w:r>
+      <w:r>
+        <w:t xml:space="preserve"> volg</w:t>
+      </w:r>
+      <w:r>
+        <w:t xml:space="preserve"> de kwalificering voor kans van optreden en </w:t>
+      </w:r>
+      <w:r>
+        <w:t xml:space="preserve">de </w:t>
+      </w:r>
+      <w:r>
+        <w:t>impact</w:t>
+      </w:r>
+      <w:r>
+        <w:t xml:space="preserve"> </w:t>
+      </w:r>
+      <w:r>
+        <w:t>bij optreden</w:t>
+      </w:r>
+      <w:r>
+        <w:t>.</w:t>
+      </w:r>
+    </w:p>
+    <w:p/>
+    <w:p>
+      <w:r>
+        <w:t>afb</w:t>
+      </w:r>
+      <w:bookmarkStart w:id="1" w:name="_GoBack"/>
+      <w:bookmarkEnd w:id="1"/>
+    </w:p>
     <w:p/>
     <w:p>
       <w:pPr>
@@ -312,27 +811,13 @@
         <w:rPr>
           <w:color w:val="4472C4" w:themeColor="accent1"/>
         </w:rPr>
-        <w:t xml:space="preserve">Bron: </w:t>
-      </w:r>
-      <w:proofErr w:type="spellStart"/>
+        <w:t>Bron: E</w:t>
+      </w:r>
       <w:r>
         <w:rPr>
           <w:color w:val="4472C4" w:themeColor="accent1"/>
         </w:rPr>
-        <w:t>E</w:t>
-      </w:r>
-      <w:r>
-        <w:rPr>
-          <w:color w:val="4472C4" w:themeColor="accent1"/>
-        </w:rPr>
-        <w:t>dhub</w:t>
-      </w:r>
-      <w:proofErr w:type="spellEnd"/>
-      <w:r>
-        <w:rPr>
-          <w:color w:val="4472C4" w:themeColor="accent1"/>
-        </w:rPr>
-        <w:t>,</w:t>
+        <w:t>dhub,</w:t>
       </w:r>
       <w:r>
         <w:rPr>
@@ -390,302 +875,7 @@
           <w:bCs/>
           <w:u w:val="single"/>
         </w:rPr>
-        <w:t xml:space="preserve">Einde </w:t>
-      </w:r>
-      <w:proofErr w:type="spellStart"/>
-      <w:r>
-        <w:rPr>
-          <w:b/>
-          <w:bCs/>
-          <w:u w:val="single"/>
-        </w:rPr>
-        <w:t>Risico-analyse</w:t>
-      </w:r>
-      <w:proofErr w:type="spellEnd"/>
-    </w:p>
-    <w:p/>
-    <w:p/>
-    <w:p>
-      <w:r>
-        <w:rPr>
-          <w:b/>
-          <w:bCs/>
-          <w:i/>
-          <w:iCs/>
-          <w:color w:val="FF0000"/>
-          <w:u w:val="single"/>
-        </w:rPr>
-        <w:t>*Spiekblaadje: voorkomt…</w:t>
-      </w:r>
-    </w:p>
-    <w:p>
-      <w:pPr>
-        <w:rPr>
-          <w:i/>
-          <w:iCs/>
-          <w:color w:val="FF0000"/>
-        </w:rPr>
-      </w:pPr>
-      <w:r>
-        <w:rPr>
-          <w:i/>
-          <w:iCs/>
-          <w:color w:val="FF0000"/>
-        </w:rPr>
-        <w:t>*uitwerking risicoanalyse hieronder*</w:t>
-      </w:r>
-    </w:p>
-    <w:p>
-      <w:pPr>
-        <w:rPr>
-          <w:i/>
-          <w:iCs/>
-          <w:color w:val="FF0000"/>
-        </w:rPr>
-      </w:pPr>
-      <w:r>
-        <w:rPr>
-          <w:i/>
-          <w:iCs/>
-          <w:color w:val="FF0000"/>
-        </w:rPr>
-        <w:t>De naam STRIDE is een afkorting van de namen van zes categorieën aan dreigingen, namelijk:</w:t>
-      </w:r>
-    </w:p>
-    <w:p>
-      <w:pPr>
-        <w:pStyle w:val="ListParagraph"/>
-        <w:numPr>
-          <w:ilvl w:val="0"/>
-          <w:numId w:val="1"/>
-        </w:numPr>
-        <w:rPr>
-          <w:i/>
-          <w:iCs/>
-          <w:color w:val="FF0000"/>
-        </w:rPr>
-      </w:pPr>
-      <w:proofErr w:type="spellStart"/>
-      <w:r>
-        <w:rPr>
-          <w:i/>
-          <w:iCs/>
-          <w:color w:val="FF0000"/>
-        </w:rPr>
-        <w:t>Spoofing</w:t>
-      </w:r>
-      <w:proofErr w:type="spellEnd"/>
-      <w:r>
-        <w:rPr>
-          <w:i/>
-          <w:iCs/>
-          <w:color w:val="FF0000"/>
-        </w:rPr>
-        <w:t xml:space="preserve"> (misbruik van de gebruikersidentiteit, namelijk zich als een ander voordoen);</w:t>
-      </w:r>
-    </w:p>
-    <w:p>
-      <w:pPr>
-        <w:pStyle w:val="ListParagraph"/>
-        <w:numPr>
-          <w:ilvl w:val="0"/>
-          <w:numId w:val="1"/>
-        </w:numPr>
-        <w:rPr>
-          <w:i/>
-          <w:iCs/>
-          <w:color w:val="FF0000"/>
-        </w:rPr>
-      </w:pPr>
-      <w:proofErr w:type="spellStart"/>
-      <w:r>
-        <w:rPr>
-          <w:i/>
-          <w:iCs/>
-          <w:color w:val="FF0000"/>
-        </w:rPr>
-        <w:t>Tampering</w:t>
-      </w:r>
-      <w:proofErr w:type="spellEnd"/>
-      <w:r>
-        <w:rPr>
-          <w:i/>
-          <w:iCs/>
-          <w:color w:val="FF0000"/>
-        </w:rPr>
-        <w:t xml:space="preserve"> (schending van de Integriteit);</w:t>
-      </w:r>
-    </w:p>
-    <w:p>
-      <w:pPr>
-        <w:pStyle w:val="ListParagraph"/>
-        <w:numPr>
-          <w:ilvl w:val="0"/>
-          <w:numId w:val="1"/>
-        </w:numPr>
-        <w:rPr>
-          <w:i/>
-          <w:iCs/>
-          <w:color w:val="FF0000"/>
-        </w:rPr>
-      </w:pPr>
-      <w:proofErr w:type="spellStart"/>
-      <w:r>
-        <w:rPr>
-          <w:i/>
-          <w:iCs/>
-          <w:color w:val="FF0000"/>
-        </w:rPr>
-        <w:t>Repudiation</w:t>
-      </w:r>
-      <w:proofErr w:type="spellEnd"/>
-      <w:r>
-        <w:rPr>
-          <w:i/>
-          <w:iCs/>
-          <w:color w:val="FF0000"/>
-        </w:rPr>
-        <w:t xml:space="preserve"> (weerlegbaarheid);</w:t>
-      </w:r>
-    </w:p>
-    <w:p>
-      <w:pPr>
-        <w:pStyle w:val="ListParagraph"/>
-        <w:numPr>
-          <w:ilvl w:val="0"/>
-          <w:numId w:val="1"/>
-        </w:numPr>
-        <w:rPr>
-          <w:i/>
-          <w:iCs/>
-          <w:color w:val="FF0000"/>
-        </w:rPr>
-      </w:pPr>
-      <w:r>
-        <w:rPr>
-          <w:i/>
-          <w:iCs/>
-          <w:color w:val="FF0000"/>
-        </w:rPr>
-        <w:t xml:space="preserve">Information </w:t>
-      </w:r>
-      <w:proofErr w:type="spellStart"/>
-      <w:r>
-        <w:rPr>
-          <w:i/>
-          <w:iCs/>
-          <w:color w:val="FF0000"/>
-        </w:rPr>
-        <w:t>disclosure</w:t>
-      </w:r>
-      <w:proofErr w:type="spellEnd"/>
-      <w:r>
-        <w:rPr>
-          <w:i/>
-          <w:iCs/>
-          <w:color w:val="FF0000"/>
-        </w:rPr>
-        <w:t xml:space="preserve"> (schending van de privacy of het lekken van data);</w:t>
-      </w:r>
-    </w:p>
-    <w:p>
-      <w:pPr>
-        <w:pStyle w:val="ListParagraph"/>
-        <w:numPr>
-          <w:ilvl w:val="0"/>
-          <w:numId w:val="1"/>
-        </w:numPr>
-        <w:rPr>
-          <w:i/>
-          <w:iCs/>
-          <w:color w:val="FF0000"/>
-        </w:rPr>
-      </w:pPr>
-      <w:proofErr w:type="spellStart"/>
-      <w:r>
-        <w:rPr>
-          <w:i/>
-          <w:iCs/>
-          <w:color w:val="FF0000"/>
-        </w:rPr>
-        <w:t>Denial</w:t>
-      </w:r>
-      <w:proofErr w:type="spellEnd"/>
-      <w:r>
-        <w:rPr>
-          <w:i/>
-          <w:iCs/>
-          <w:color w:val="FF0000"/>
-        </w:rPr>
-        <w:t xml:space="preserve"> of Service (</w:t>
-      </w:r>
-      <w:proofErr w:type="spellStart"/>
-      <w:r>
-        <w:rPr>
-          <w:i/>
-          <w:iCs/>
-          <w:color w:val="FF0000"/>
-        </w:rPr>
-        <w:t>DoS</w:t>
-      </w:r>
-      <w:proofErr w:type="spellEnd"/>
-      <w:r>
-        <w:rPr>
-          <w:i/>
-          <w:iCs/>
-          <w:color w:val="FF0000"/>
-        </w:rPr>
-        <w:t>) (</w:t>
-      </w:r>
-      <w:proofErr w:type="spellStart"/>
-      <w:r>
-        <w:rPr>
-          <w:i/>
-          <w:iCs/>
-          <w:color w:val="FF0000"/>
-        </w:rPr>
-        <w:t>onbeschikbaarheid</w:t>
-      </w:r>
-      <w:proofErr w:type="spellEnd"/>
-      <w:r>
-        <w:rPr>
-          <w:i/>
-          <w:iCs/>
-          <w:color w:val="FF0000"/>
-        </w:rPr>
-        <w:t>);</w:t>
-      </w:r>
-    </w:p>
-    <w:p>
-      <w:pPr>
-        <w:pStyle w:val="ListParagraph"/>
-        <w:numPr>
-          <w:ilvl w:val="0"/>
-          <w:numId w:val="1"/>
-        </w:numPr>
-        <w:rPr>
-          <w:i/>
-          <w:iCs/>
-          <w:color w:val="FF0000"/>
-        </w:rPr>
-      </w:pPr>
-      <w:proofErr w:type="spellStart"/>
-      <w:r>
-        <w:rPr>
-          <w:i/>
-          <w:iCs/>
-          <w:color w:val="FF0000"/>
-        </w:rPr>
-        <w:t>Elevation</w:t>
-      </w:r>
-      <w:proofErr w:type="spellEnd"/>
-      <w:r>
-        <w:rPr>
-          <w:i/>
-          <w:iCs/>
-          <w:color w:val="FF0000"/>
-        </w:rPr>
-        <w:t xml:space="preserve"> of privilege (misbruik van bevoegdheden)</w:t>
+        <w:t>Einde Risico-analyse</w:t>
       </w:r>
     </w:p>
     <w:sectPr>
@@ -1533,7 +1723,6 @@
   <w:style w:type="character" w:default="1" w:styleId="DefaultParagraphFont">
     <w:name w:val="Default Paragraph Font"/>
     <w:uiPriority w:val="1"/>
-    <w:semiHidden/>
     <w:unhideWhenUsed/>
   </w:style>
   <w:style w:type="table" w:default="1" w:styleId="TableNormal">
@@ -1577,6 +1766,18 @@
     <w:rPr>
       <w:color w:val="0563C1" w:themeColor="hyperlink"/>
       <w:u w:val="single"/>
+    </w:rPr>
+  </w:style>
+  <w:style w:type="character" w:styleId="UnresolvedMention">
+    <w:name w:val="Unresolved Mention"/>
+    <w:basedOn w:val="DefaultParagraphFont"/>
+    <w:uiPriority w:val="99"/>
+    <w:semiHidden/>
+    <w:unhideWhenUsed/>
+    <w:rsid w:val="00D63542"/>
+    <w:rPr>
+      <w:color w:val="605E5C"/>
+      <w:shd w:val="clear" w:color="auto" w:fill="E1DFDD"/>
     </w:rPr>
   </w:style>
 </w:styles>

</xml_diff>